<commit_message>
Updated documentation and added missing setupgpio.sh file
</commit_message>
<xml_diff>
--- a/Documentation/Instructions for setting up everything from scratch on the Raspberry Pi.docx
+++ b/Documentation/Instructions for setting up everything from scratch on the Raspberry Pi.docx
@@ -12,6 +12,9 @@
     </w:p>
     <w:p/>
     <w:p>
+      <w:pPr>
+        <w:pStyle w:val="Heading2"/>
+      </w:pPr>
       <w:r>
         <w:t>Hardware Used</w:t>
       </w:r>
@@ -25,12 +28,7 @@
         </w:numPr>
       </w:pPr>
       <w:r>
-        <w:t xml:space="preserve">QTY 1 - </w:t>
-      </w:r>
-      <w:bookmarkStart w:id="0" w:name="_GoBack"/>
-      <w:bookmarkEnd w:id="0"/>
-      <w:r>
-        <w:t>Raspberry Pi Model B (Original Version)</w:t>
+        <w:t>QTY 1 - Raspberry Pi Model B (Original Version)</w:t>
       </w:r>
     </w:p>
     <w:p>
@@ -41,6 +39,9 @@
           <w:numId w:val="4"/>
         </w:numPr>
       </w:pPr>
+      <w:r>
+        <w:t xml:space="preserve">QTY 1 - </w:t>
+      </w:r>
       <w:proofErr w:type="spellStart"/>
       <w:r>
         <w:t>WiFi</w:t>
@@ -120,6 +121,9 @@
         </w:numPr>
       </w:pPr>
       <w:r>
+        <w:t xml:space="preserve">QTY 1 - </w:t>
+      </w:r>
+      <w:r>
         <w:t>16 GB SD Card (</w:t>
       </w:r>
       <w:hyperlink r:id="rId6" w:history="1">
@@ -143,7 +147,10 @@
         </w:numPr>
       </w:pPr>
       <w:r>
-        <w:t>Custom Made Raspberry Pi Hat (Need to document)</w:t>
+        <w:t xml:space="preserve">QTY 1 </w:t>
+      </w:r>
+      <w:r>
+        <w:t>– HDMI Monitor</w:t>
       </w:r>
     </w:p>
     <w:p>
@@ -154,13 +161,172 @@
           <w:numId w:val="4"/>
         </w:numPr>
       </w:pPr>
-    </w:p>
-    <w:p/>
+      <w:r>
+        <w:t xml:space="preserve">QTY 1 </w:t>
+      </w:r>
+      <w:r>
+        <w:t>– Keyboard</w:t>
+      </w:r>
+    </w:p>
     <w:p>
       <w:pPr>
         <w:pStyle w:val="ListParagraph"/>
         <w:numPr>
           <w:ilvl w:val="0"/>
+          <w:numId w:val="4"/>
+        </w:numPr>
+      </w:pPr>
+      <w:r>
+        <w:t xml:space="preserve">QTY 1 </w:t>
+      </w:r>
+      <w:r>
+        <w:t>– Mouse</w:t>
+      </w:r>
+    </w:p>
+    <w:p>
+      <w:pPr>
+        <w:pStyle w:val="ListParagraph"/>
+        <w:numPr>
+          <w:ilvl w:val="0"/>
+          <w:numId w:val="4"/>
+        </w:numPr>
+      </w:pPr>
+      <w:r>
+        <w:t>QTY 1</w:t>
+      </w:r>
+      <w:r>
+        <w:t xml:space="preserve"> to 9</w:t>
+      </w:r>
+      <w:r>
+        <w:t xml:space="preserve"> </w:t>
+      </w:r>
+      <w:r>
+        <w:t>– 4 conductor 3.5mm audio cable(s)</w:t>
+      </w:r>
+      <w:r>
+        <w:t xml:space="preserve"> </w:t>
+      </w:r>
+    </w:p>
+    <w:p>
+      <w:pPr>
+        <w:pStyle w:val="ListParagraph"/>
+        <w:numPr>
+          <w:ilvl w:val="0"/>
+          <w:numId w:val="4"/>
+        </w:numPr>
+      </w:pPr>
+      <w:r>
+        <w:t>QTY 1 to 9 – Attiny85 I2C Temperature, Humidity, and Light sensor(s)</w:t>
+      </w:r>
+    </w:p>
+    <w:p>
+      <w:pPr>
+        <w:pStyle w:val="ListParagraph"/>
+        <w:numPr>
+          <w:ilvl w:val="0"/>
+          <w:numId w:val="4"/>
+        </w:numPr>
+      </w:pPr>
+      <w:r>
+        <w:t>QTY 1 - Custom Made Raspberry Pi Hat (Need to document)</w:t>
+      </w:r>
+    </w:p>
+    <w:p>
+      <w:pPr>
+        <w:pStyle w:val="Heading2"/>
+      </w:pPr>
+      <w:r>
+        <w:t>Windows Applications to be used</w:t>
+      </w:r>
+    </w:p>
+    <w:p>
+      <w:pPr>
+        <w:pStyle w:val="ListParagraph"/>
+        <w:numPr>
+          <w:ilvl w:val="0"/>
+          <w:numId w:val="4"/>
+        </w:numPr>
+        <w:rPr>
+          <w:rStyle w:val="Hyperlink"/>
+          <w:color w:val="auto"/>
+          <w:u w:val="none"/>
+        </w:rPr>
+      </w:pPr>
+      <w:r>
+        <w:t xml:space="preserve">Win32DiskImager </w:t>
+      </w:r>
+      <w:hyperlink r:id="rId7" w:history="1">
+        <w:r>
+          <w:rPr>
+            <w:rStyle w:val="Hyperlink"/>
+          </w:rPr>
+          <w:t>https://sourceforge.net/projects/win32diskimager/</w:t>
+        </w:r>
+      </w:hyperlink>
+    </w:p>
+    <w:p>
+      <w:pPr>
+        <w:pStyle w:val="ListParagraph"/>
+        <w:numPr>
+          <w:ilvl w:val="0"/>
+          <w:numId w:val="4"/>
+        </w:numPr>
+      </w:pPr>
+      <w:proofErr w:type="spellStart"/>
+      <w:r>
+        <w:t>PuTTY</w:t>
+      </w:r>
+      <w:proofErr w:type="spellEnd"/>
+      <w:r>
+        <w:t xml:space="preserve"> </w:t>
+      </w:r>
+      <w:hyperlink r:id="rId8" w:history="1">
+        <w:r>
+          <w:rPr>
+            <w:rStyle w:val="Hyperlink"/>
+          </w:rPr>
+          <w:t>http://www.putty.org/</w:t>
+        </w:r>
+      </w:hyperlink>
+    </w:p>
+    <w:p>
+      <w:pPr>
+        <w:pStyle w:val="ListParagraph"/>
+        <w:numPr>
+          <w:ilvl w:val="0"/>
+          <w:numId w:val="4"/>
+        </w:numPr>
+      </w:pPr>
+      <w:proofErr w:type="spellStart"/>
+      <w:r>
+        <w:t>WinSCP</w:t>
+      </w:r>
+      <w:proofErr w:type="spellEnd"/>
+      <w:r>
+        <w:t xml:space="preserve"> </w:t>
+      </w:r>
+      <w:hyperlink r:id="rId9" w:history="1">
+        <w:r>
+          <w:rPr>
+            <w:rStyle w:val="Hyperlink"/>
+          </w:rPr>
+          <w:t>https://winscp.net/</w:t>
+        </w:r>
+      </w:hyperlink>
+    </w:p>
+    <w:p>
+      <w:pPr>
+        <w:pStyle w:val="Heading2"/>
+      </w:pPr>
+      <w:r>
+        <w:t>Steps</w:t>
+      </w:r>
+    </w:p>
+    <w:p>
+      <w:pPr>
+        <w:pStyle w:val="ListParagraph"/>
+        <w:numPr>
+          <w:ilvl w:val="0"/>
           <w:numId w:val="2"/>
         </w:numPr>
       </w:pPr>
@@ -183,6 +349,11 @@
           <w:ilvl w:val="1"/>
           <w:numId w:val="2"/>
         </w:numPr>
+        <w:rPr>
+          <w:rStyle w:val="Hyperlink"/>
+          <w:color w:val="auto"/>
+          <w:u w:val="none"/>
+        </w:rPr>
       </w:pPr>
       <w:r>
         <w:t xml:space="preserve">Download latest </w:t>
@@ -203,7 +374,7 @@
       <w:r>
         <w:t xml:space="preserve"> Jessie) from </w:t>
       </w:r>
-      <w:hyperlink r:id="rId7" w:history="1">
+      <w:hyperlink r:id="rId10" w:history="1">
         <w:r>
           <w:rPr>
             <w:rStyle w:val="Hyperlink"/>
@@ -216,6 +387,72 @@
       <w:pPr>
         <w:pStyle w:val="ListParagraph"/>
         <w:numPr>
+          <w:ilvl w:val="2"/>
+          <w:numId w:val="2"/>
+        </w:numPr>
+      </w:pPr>
+      <w:r>
+        <w:t>Version:</w:t>
+      </w:r>
+      <w:r>
+        <w:t xml:space="preserve"> </w:t>
+      </w:r>
+      <w:r>
+        <w:t>March 2016</w:t>
+      </w:r>
+    </w:p>
+    <w:p>
+      <w:pPr>
+        <w:pStyle w:val="ListParagraph"/>
+        <w:numPr>
+          <w:ilvl w:val="2"/>
+          <w:numId w:val="2"/>
+        </w:numPr>
+      </w:pPr>
+      <w:r>
+        <w:t>Release date:</w:t>
+      </w:r>
+      <w:r>
+        <w:t xml:space="preserve"> </w:t>
+      </w:r>
+      <w:r>
+        <w:t>2016-03-18</w:t>
+      </w:r>
+    </w:p>
+    <w:p>
+      <w:pPr>
+        <w:pStyle w:val="ListParagraph"/>
+        <w:numPr>
+          <w:ilvl w:val="2"/>
+          <w:numId w:val="2"/>
+        </w:numPr>
+      </w:pPr>
+      <w:r>
+        <w:t>Kernel version:</w:t>
+      </w:r>
+      <w:r>
+        <w:t xml:space="preserve"> </w:t>
+      </w:r>
+      <w:r>
+        <w:t>4.1</w:t>
+      </w:r>
+    </w:p>
+    <w:p>
+      <w:pPr>
+        <w:pStyle w:val="ListParagraph"/>
+        <w:numPr>
+          <w:ilvl w:val="2"/>
+          <w:numId w:val="2"/>
+        </w:numPr>
+      </w:pPr>
+      <w:r>
+        <w:t>SHA-1: db41f2a8c6236c0ca9150fe4db2017c09e7871fb</w:t>
+      </w:r>
+    </w:p>
+    <w:p>
+      <w:pPr>
+        <w:pStyle w:val="ListParagraph"/>
+        <w:numPr>
           <w:ilvl w:val="1"/>
           <w:numId w:val="2"/>
         </w:numPr>
@@ -235,7 +472,7 @@
       <w:r>
         <w:t xml:space="preserve">Write to SD Card using Win32DiskImager </w:t>
       </w:r>
-      <w:hyperlink r:id="rId8" w:history="1">
+      <w:hyperlink r:id="rId11" w:history="1">
         <w:r>
           <w:rPr>
             <w:rStyle w:val="Hyperlink"/>
@@ -252,6 +489,1548 @@
           <w:numId w:val="2"/>
         </w:numPr>
       </w:pPr>
+      <w:r>
+        <w:t>Boot up the Raspberry Pi with the prepared SD Card</w:t>
+      </w:r>
+    </w:p>
+    <w:p>
+      <w:pPr>
+        <w:pStyle w:val="ListParagraph"/>
+        <w:numPr>
+          <w:ilvl w:val="0"/>
+          <w:numId w:val="2"/>
+        </w:numPr>
+      </w:pPr>
+      <w:r>
+        <w:t>M</w:t>
+      </w:r>
+      <w:r>
+        <w:t xml:space="preserve">ake a few </w:t>
+      </w:r>
+      <w:r>
+        <w:t>configuration changes</w:t>
+      </w:r>
+    </w:p>
+    <w:p>
+      <w:pPr>
+        <w:pStyle w:val="ListParagraph"/>
+        <w:numPr>
+          <w:ilvl w:val="1"/>
+          <w:numId w:val="2"/>
+        </w:numPr>
+      </w:pPr>
+      <w:r>
+        <w:t>Open a terminal window</w:t>
+      </w:r>
+    </w:p>
+    <w:p>
+      <w:pPr>
+        <w:pStyle w:val="ListParagraph"/>
+        <w:numPr>
+          <w:ilvl w:val="1"/>
+          <w:numId w:val="2"/>
+        </w:numPr>
+      </w:pPr>
+      <w:r>
+        <w:t>Type the following command</w:t>
+      </w:r>
+      <w:r>
+        <w:br/>
+      </w:r>
+      <w:proofErr w:type="spellStart"/>
+      <w:r>
+        <w:t>sudo</w:t>
+      </w:r>
+      <w:proofErr w:type="spellEnd"/>
+      <w:r>
+        <w:t xml:space="preserve"> </w:t>
+      </w:r>
+      <w:proofErr w:type="spellStart"/>
+      <w:r>
+        <w:t>raspi-config</w:t>
+      </w:r>
+      <w:proofErr w:type="spellEnd"/>
+    </w:p>
+    <w:p>
+      <w:pPr>
+        <w:pStyle w:val="ListParagraph"/>
+        <w:numPr>
+          <w:ilvl w:val="1"/>
+          <w:numId w:val="2"/>
+        </w:numPr>
+      </w:pPr>
+      <w:r>
+        <w:t>Unless you are in the UK you may want to change the “</w:t>
+      </w:r>
+      <w:r>
+        <w:t xml:space="preserve">5 </w:t>
+      </w:r>
+      <w:proofErr w:type="spellStart"/>
+      <w:r>
+        <w:t>Internalisation</w:t>
+      </w:r>
+      <w:proofErr w:type="spellEnd"/>
+      <w:r>
+        <w:t xml:space="preserve"> Options”</w:t>
+      </w:r>
+      <w:r>
+        <w:br/>
+      </w:r>
+      <w:r>
+        <w:rPr>
+          <w:b/>
+          <w:i/>
+        </w:rPr>
+        <w:t>NOTE:</w:t>
+      </w:r>
+      <w:r>
+        <w:rPr>
+          <w:i/>
+        </w:rPr>
+        <w:t xml:space="preserve"> These are the settings I chose. Your choices may be different.</w:t>
+      </w:r>
+    </w:p>
+    <w:p>
+      <w:pPr>
+        <w:pStyle w:val="ListParagraph"/>
+        <w:numPr>
+          <w:ilvl w:val="2"/>
+          <w:numId w:val="2"/>
+        </w:numPr>
+      </w:pPr>
+      <w:r>
+        <w:t>“I1 Change Local”</w:t>
+      </w:r>
+      <w:r>
+        <w:br/>
+        <w:t>Removed “en_GB.UTF-8 UTF-8”</w:t>
+      </w:r>
+      <w:r>
+        <w:br/>
+        <w:t>Added “en_US.UTF-8 UTF-8”</w:t>
+      </w:r>
+      <w:r>
+        <w:br/>
+        <w:t>On next screen, I left default local to “None”</w:t>
+      </w:r>
+    </w:p>
+    <w:p>
+      <w:pPr>
+        <w:pStyle w:val="ListParagraph"/>
+        <w:numPr>
+          <w:ilvl w:val="2"/>
+          <w:numId w:val="2"/>
+        </w:numPr>
+      </w:pPr>
+      <w:r>
+        <w:lastRenderedPageBreak/>
+        <w:t xml:space="preserve">“I2 Change </w:t>
+      </w:r>
+      <w:proofErr w:type="spellStart"/>
+      <w:r>
+        <w:t>Timezone</w:t>
+      </w:r>
+      <w:proofErr w:type="spellEnd"/>
+      <w:r>
+        <w:t>”</w:t>
+      </w:r>
+      <w:r>
+        <w:br/>
+        <w:t>Geographic area: US</w:t>
+      </w:r>
+      <w:r>
+        <w:br/>
+        <w:t>Time zone: Eastern</w:t>
+      </w:r>
+    </w:p>
+    <w:p>
+      <w:pPr>
+        <w:pStyle w:val="ListParagraph"/>
+        <w:numPr>
+          <w:ilvl w:val="2"/>
+          <w:numId w:val="2"/>
+        </w:numPr>
+      </w:pPr>
+      <w:r>
+        <w:t>“I3 Change Keyboard Layout”</w:t>
+      </w:r>
+      <w:r>
+        <w:br/>
+        <w:t>Left as is since I do have a UK Keyboard</w:t>
+      </w:r>
+    </w:p>
+    <w:p>
+      <w:pPr>
+        <w:pStyle w:val="ListParagraph"/>
+        <w:numPr>
+          <w:ilvl w:val="2"/>
+          <w:numId w:val="2"/>
+        </w:numPr>
+      </w:pPr>
+      <w:r>
+        <w:t xml:space="preserve">“I4 Change </w:t>
+      </w:r>
+      <w:proofErr w:type="spellStart"/>
+      <w:r>
+        <w:t>Wi-fi</w:t>
+      </w:r>
+      <w:proofErr w:type="spellEnd"/>
+      <w:r>
+        <w:t xml:space="preserve"> Country”</w:t>
+      </w:r>
+      <w:r>
+        <w:br/>
+        <w:t>US United States</w:t>
+      </w:r>
+    </w:p>
+    <w:p>
+      <w:pPr>
+        <w:pStyle w:val="ListParagraph"/>
+        <w:numPr>
+          <w:ilvl w:val="1"/>
+          <w:numId w:val="2"/>
+        </w:numPr>
+      </w:pPr>
+      <w:r>
+        <w:t xml:space="preserve">Most likely you will want to choose </w:t>
+      </w:r>
+      <w:r>
+        <w:t>“1 Expand Filesystem”</w:t>
+      </w:r>
+      <w:r>
+        <w:t xml:space="preserve"> to use the remaining space on your SD Card</w:t>
+      </w:r>
+    </w:p>
+    <w:p>
+      <w:pPr>
+        <w:pStyle w:val="ListParagraph"/>
+        <w:numPr>
+          <w:ilvl w:val="2"/>
+          <w:numId w:val="2"/>
+        </w:numPr>
+      </w:pPr>
+      <w:r>
+        <w:t xml:space="preserve">After the filesystem has been expanded, exit </w:t>
+      </w:r>
+      <w:proofErr w:type="spellStart"/>
+      <w:r>
+        <w:t>raspi-config</w:t>
+      </w:r>
+      <w:proofErr w:type="spellEnd"/>
+      <w:r>
+        <w:t xml:space="preserve"> and reboot the Raspberry Pi</w:t>
+      </w:r>
+    </w:p>
+    <w:p>
+      <w:pPr>
+        <w:pStyle w:val="ListParagraph"/>
+        <w:numPr>
+          <w:ilvl w:val="0"/>
+          <w:numId w:val="2"/>
+        </w:numPr>
+      </w:pPr>
+      <w:r>
+        <w:t>Connect the Raspberry Pi to the Wi-Fi network if you are using wireless by clicking on the network icon on the top right of the screen</w:t>
+      </w:r>
+      <w:r>
+        <w:br/>
+        <w:t>BTW: If you did not perform the step above to change Wi-Fi country, you may have issues with the Wi-Fi being unreliable. I had this issue earlier and did not realize that was the reason why. It did work most of the time so I did not think much of it.</w:t>
+      </w:r>
+    </w:p>
+    <w:p>
+      <w:pPr>
+        <w:pStyle w:val="ListParagraph"/>
+        <w:numPr>
+          <w:ilvl w:val="0"/>
+          <w:numId w:val="2"/>
+        </w:numPr>
+      </w:pPr>
+      <w:r>
+        <w:t xml:space="preserve">Find the assigned IP Address so we can use </w:t>
+      </w:r>
+      <w:proofErr w:type="spellStart"/>
+      <w:r>
+        <w:t>PuTTY</w:t>
+      </w:r>
+      <w:proofErr w:type="spellEnd"/>
+      <w:r>
+        <w:t xml:space="preserve"> and </w:t>
+      </w:r>
+      <w:proofErr w:type="spellStart"/>
+      <w:r>
+        <w:t>WinSCP</w:t>
+      </w:r>
+      <w:proofErr w:type="spellEnd"/>
+    </w:p>
+    <w:p>
+      <w:pPr>
+        <w:pStyle w:val="ListParagraph"/>
+        <w:numPr>
+          <w:ilvl w:val="1"/>
+          <w:numId w:val="2"/>
+        </w:numPr>
+      </w:pPr>
+      <w:r>
+        <w:t>Open a terminal window</w:t>
+      </w:r>
+    </w:p>
+    <w:p>
+      <w:pPr>
+        <w:pStyle w:val="ListParagraph"/>
+        <w:numPr>
+          <w:ilvl w:val="1"/>
+          <w:numId w:val="2"/>
+        </w:numPr>
+      </w:pPr>
+      <w:r>
+        <w:t>Type the following command</w:t>
+      </w:r>
+      <w:r>
+        <w:br/>
+      </w:r>
+      <w:proofErr w:type="spellStart"/>
+      <w:r>
+        <w:t>ifconfig</w:t>
+      </w:r>
+      <w:proofErr w:type="spellEnd"/>
+    </w:p>
+    <w:p>
+      <w:pPr>
+        <w:pStyle w:val="ListParagraph"/>
+        <w:numPr>
+          <w:ilvl w:val="1"/>
+          <w:numId w:val="2"/>
+        </w:numPr>
+      </w:pPr>
+      <w:r>
+        <w:t>Take note of the wlan0 IP Address</w:t>
+      </w:r>
+    </w:p>
+    <w:tbl>
+      <w:tblPr>
+        <w:tblStyle w:val="TableGrid"/>
+        <w:tblW w:w="0" w:type="auto"/>
+        <w:tblInd w:w="792" w:type="dxa"/>
+        <w:tblLook w:val="04A0" w:firstRow="1" w:lastRow="0" w:firstColumn="1" w:lastColumn="0" w:noHBand="0" w:noVBand="1"/>
+      </w:tblPr>
+      <w:tblGrid>
+        <w:gridCol w:w="8558"/>
+      </w:tblGrid>
+      <w:tr>
+        <w:tc>
+          <w:tcPr>
+            <w:tcW w:w="9350" w:type="dxa"/>
+          </w:tcPr>
+          <w:p>
+            <w:pPr>
+              <w:pStyle w:val="PlainText"/>
+              <w:rPr>
+                <w:sz w:val="20"/>
+              </w:rPr>
+            </w:pPr>
+            <w:r>
+              <w:rPr>
+                <w:sz w:val="20"/>
+              </w:rPr>
+              <w:t xml:space="preserve">wlan0     Link </w:t>
+            </w:r>
+            <w:proofErr w:type="spellStart"/>
+            <w:r>
+              <w:rPr>
+                <w:sz w:val="20"/>
+              </w:rPr>
+              <w:t>encap:Ethernet</w:t>
+            </w:r>
+            <w:proofErr w:type="spellEnd"/>
+            <w:r>
+              <w:rPr>
+                <w:sz w:val="20"/>
+              </w:rPr>
+              <w:t xml:space="preserve">  </w:t>
+            </w:r>
+            <w:proofErr w:type="spellStart"/>
+            <w:r>
+              <w:rPr>
+                <w:sz w:val="20"/>
+              </w:rPr>
+              <w:t>HWaddr</w:t>
+            </w:r>
+            <w:proofErr w:type="spellEnd"/>
+            <w:r>
+              <w:rPr>
+                <w:sz w:val="20"/>
+              </w:rPr>
+              <w:t xml:space="preserve"> </w:t>
+            </w:r>
+            <w:proofErr w:type="spellStart"/>
+            <w:r>
+              <w:rPr>
+                <w:sz w:val="20"/>
+              </w:rPr>
+              <w:t>xx</w:t>
+            </w:r>
+            <w:r>
+              <w:rPr>
+                <w:sz w:val="20"/>
+              </w:rPr>
+              <w:t>:</w:t>
+            </w:r>
+            <w:r>
+              <w:rPr>
+                <w:sz w:val="20"/>
+              </w:rPr>
+              <w:t>xx</w:t>
+            </w:r>
+            <w:r>
+              <w:rPr>
+                <w:sz w:val="20"/>
+              </w:rPr>
+              <w:t>:</w:t>
+            </w:r>
+            <w:r>
+              <w:rPr>
+                <w:sz w:val="20"/>
+              </w:rPr>
+              <w:t>xx</w:t>
+            </w:r>
+            <w:r>
+              <w:rPr>
+                <w:sz w:val="20"/>
+              </w:rPr>
+              <w:t>:</w:t>
+            </w:r>
+            <w:r>
+              <w:rPr>
+                <w:sz w:val="20"/>
+              </w:rPr>
+              <w:t>xx</w:t>
+            </w:r>
+            <w:r>
+              <w:rPr>
+                <w:sz w:val="20"/>
+              </w:rPr>
+              <w:t>:</w:t>
+            </w:r>
+            <w:r>
+              <w:rPr>
+                <w:sz w:val="20"/>
+              </w:rPr>
+              <w:t>xx</w:t>
+            </w:r>
+            <w:r>
+              <w:rPr>
+                <w:sz w:val="20"/>
+              </w:rPr>
+              <w:t>:</w:t>
+            </w:r>
+            <w:r>
+              <w:rPr>
+                <w:sz w:val="20"/>
+              </w:rPr>
+              <w:t>xx</w:t>
+            </w:r>
+            <w:proofErr w:type="spellEnd"/>
+          </w:p>
+          <w:p>
+            <w:pPr>
+              <w:pStyle w:val="PlainText"/>
+              <w:rPr>
+                <w:sz w:val="20"/>
+              </w:rPr>
+            </w:pPr>
+            <w:r>
+              <w:rPr>
+                <w:sz w:val="20"/>
+              </w:rPr>
+              <w:t xml:space="preserve">          </w:t>
+            </w:r>
+            <w:proofErr w:type="spellStart"/>
+            <w:r>
+              <w:rPr>
+                <w:sz w:val="20"/>
+              </w:rPr>
+              <w:t>inet</w:t>
+            </w:r>
+            <w:proofErr w:type="spellEnd"/>
+            <w:r>
+              <w:rPr>
+                <w:sz w:val="20"/>
+              </w:rPr>
+              <w:t xml:space="preserve"> addr:</w:t>
+            </w:r>
+            <w:r>
+              <w:rPr>
+                <w:sz w:val="20"/>
+                <w:highlight w:val="yellow"/>
+              </w:rPr>
+              <w:t>192.168.1.178</w:t>
+            </w:r>
+            <w:r>
+              <w:rPr>
+                <w:sz w:val="20"/>
+              </w:rPr>
+              <w:t xml:space="preserve">  Bcast:192.168.1.255  Mask:255.255.255.0</w:t>
+            </w:r>
+          </w:p>
+          <w:p>
+            <w:pPr>
+              <w:pStyle w:val="PlainText"/>
+              <w:rPr>
+                <w:sz w:val="20"/>
+              </w:rPr>
+            </w:pPr>
+            <w:r>
+              <w:rPr>
+                <w:sz w:val="20"/>
+              </w:rPr>
+              <w:t xml:space="preserve">          inet6 </w:t>
+            </w:r>
+            <w:proofErr w:type="spellStart"/>
+            <w:r>
+              <w:rPr>
+                <w:sz w:val="20"/>
+              </w:rPr>
+              <w:t>addr</w:t>
+            </w:r>
+            <w:proofErr w:type="spellEnd"/>
+            <w:r>
+              <w:rPr>
+                <w:sz w:val="20"/>
+              </w:rPr>
+              <w:t xml:space="preserve">: </w:t>
+            </w:r>
+            <w:proofErr w:type="spellStart"/>
+            <w:r>
+              <w:rPr>
+                <w:sz w:val="20"/>
+              </w:rPr>
+              <w:t>xxxx</w:t>
+            </w:r>
+            <w:proofErr w:type="spellEnd"/>
+            <w:r>
+              <w:rPr>
+                <w:sz w:val="20"/>
+              </w:rPr>
+              <w:t>::</w:t>
+            </w:r>
+            <w:proofErr w:type="spellStart"/>
+            <w:r>
+              <w:rPr>
+                <w:sz w:val="20"/>
+              </w:rPr>
+              <w:t>xxxx</w:t>
+            </w:r>
+            <w:r>
+              <w:rPr>
+                <w:sz w:val="20"/>
+              </w:rPr>
+              <w:t>:</w:t>
+            </w:r>
+            <w:r>
+              <w:rPr>
+                <w:sz w:val="20"/>
+              </w:rPr>
+              <w:t>xxxx</w:t>
+            </w:r>
+            <w:r>
+              <w:rPr>
+                <w:sz w:val="20"/>
+              </w:rPr>
+              <w:t>:</w:t>
+            </w:r>
+            <w:r>
+              <w:rPr>
+                <w:sz w:val="20"/>
+              </w:rPr>
+              <w:t>xxx</w:t>
+            </w:r>
+            <w:r>
+              <w:rPr>
+                <w:sz w:val="20"/>
+              </w:rPr>
+              <w:t>:</w:t>
+            </w:r>
+            <w:r>
+              <w:rPr>
+                <w:sz w:val="20"/>
+              </w:rPr>
+              <w:t>xxxx</w:t>
+            </w:r>
+            <w:proofErr w:type="spellEnd"/>
+            <w:r>
+              <w:rPr>
+                <w:sz w:val="20"/>
+              </w:rPr>
+              <w:t xml:space="preserve">/64 </w:t>
+            </w:r>
+            <w:proofErr w:type="spellStart"/>
+            <w:r>
+              <w:rPr>
+                <w:sz w:val="20"/>
+              </w:rPr>
+              <w:t>Scope:Link</w:t>
+            </w:r>
+            <w:proofErr w:type="spellEnd"/>
+          </w:p>
+          <w:p>
+            <w:pPr>
+              <w:pStyle w:val="PlainText"/>
+              <w:rPr>
+                <w:sz w:val="20"/>
+              </w:rPr>
+            </w:pPr>
+            <w:r>
+              <w:rPr>
+                <w:sz w:val="20"/>
+              </w:rPr>
+              <w:t xml:space="preserve">          UP BROADCAST RUNNING MULTICAST  MTU:1500  Metric:1</w:t>
+            </w:r>
+          </w:p>
+          <w:p>
+            <w:pPr>
+              <w:pStyle w:val="PlainText"/>
+              <w:rPr>
+                <w:sz w:val="20"/>
+              </w:rPr>
+            </w:pPr>
+            <w:r>
+              <w:rPr>
+                <w:sz w:val="20"/>
+              </w:rPr>
+              <w:t xml:space="preserve">          RX packets</w:t>
+            </w:r>
+            <w:proofErr w:type="gramStart"/>
+            <w:r>
+              <w:rPr>
+                <w:sz w:val="20"/>
+              </w:rPr>
+              <w:t>:407</w:t>
+            </w:r>
+            <w:proofErr w:type="gramEnd"/>
+            <w:r>
+              <w:rPr>
+                <w:sz w:val="20"/>
+              </w:rPr>
+              <w:t xml:space="preserve"> errors:0 dropped:203 overruns:0 frame:0</w:t>
+            </w:r>
+          </w:p>
+          <w:p>
+            <w:pPr>
+              <w:pStyle w:val="PlainText"/>
+              <w:rPr>
+                <w:sz w:val="20"/>
+              </w:rPr>
+            </w:pPr>
+            <w:r>
+              <w:rPr>
+                <w:sz w:val="20"/>
+              </w:rPr>
+              <w:t xml:space="preserve">          TX packets</w:t>
+            </w:r>
+            <w:proofErr w:type="gramStart"/>
+            <w:r>
+              <w:rPr>
+                <w:sz w:val="20"/>
+              </w:rPr>
+              <w:t>:94</w:t>
+            </w:r>
+            <w:proofErr w:type="gramEnd"/>
+            <w:r>
+              <w:rPr>
+                <w:sz w:val="20"/>
+              </w:rPr>
+              <w:t xml:space="preserve"> errors:0 dropped:4 overruns:0 carrier:0</w:t>
+            </w:r>
+          </w:p>
+          <w:p>
+            <w:pPr>
+              <w:pStyle w:val="PlainText"/>
+              <w:rPr>
+                <w:sz w:val="20"/>
+              </w:rPr>
+            </w:pPr>
+            <w:r>
+              <w:rPr>
+                <w:sz w:val="20"/>
+              </w:rPr>
+              <w:t xml:space="preserve">          collisions:0 txqueuelen:1000</w:t>
+            </w:r>
+          </w:p>
+          <w:p>
+            <w:pPr>
+              <w:pStyle w:val="PlainText"/>
+              <w:rPr>
+                <w:sz w:val="20"/>
+              </w:rPr>
+            </w:pPr>
+            <w:r>
+              <w:rPr>
+                <w:sz w:val="20"/>
+              </w:rPr>
+              <w:t xml:space="preserve">          RX bytes:139109 (135.8 KiB)  TX bytes:42920 (41.9 KiB)</w:t>
+            </w:r>
+          </w:p>
+        </w:tc>
+      </w:tr>
+    </w:tbl>
+    <w:p>
+      <w:pPr>
+        <w:pStyle w:val="ListParagraph"/>
+        <w:numPr>
+          <w:ilvl w:val="1"/>
+          <w:numId w:val="2"/>
+        </w:numPr>
+      </w:pPr>
+      <w:r>
+        <w:t xml:space="preserve">Now we can use </w:t>
+      </w:r>
+      <w:proofErr w:type="spellStart"/>
+      <w:r>
+        <w:t>PuTTY</w:t>
+      </w:r>
+      <w:proofErr w:type="spellEnd"/>
+      <w:r>
+        <w:t xml:space="preserve"> to issue commands to the Raspberry Pi. From now on when I refer to opening a terminal, I will be using </w:t>
+      </w:r>
+      <w:proofErr w:type="spellStart"/>
+      <w:r>
+        <w:t>PuTTY</w:t>
+      </w:r>
+      <w:proofErr w:type="spellEnd"/>
+      <w:r>
+        <w:t xml:space="preserve"> but you are free to use the terminal on the Raspberry Pi.</w:t>
+      </w:r>
+    </w:p>
+    <w:p>
+      <w:pPr>
+        <w:pStyle w:val="ListParagraph"/>
+        <w:numPr>
+          <w:ilvl w:val="0"/>
+          <w:numId w:val="2"/>
+        </w:numPr>
+      </w:pPr>
+      <w:r>
+        <w:t>Update and Upgrade to get the latest software changes</w:t>
+      </w:r>
+      <w:r>
+        <w:br/>
+        <w:t xml:space="preserve">REF: </w:t>
+      </w:r>
+      <w:hyperlink r:id="rId12" w:history="1">
+        <w:r>
+          <w:rPr>
+            <w:rStyle w:val="Hyperlink"/>
+          </w:rPr>
+          <w:t>https://www.raspberrypi.org/documentation/raspbian/updating.md</w:t>
+        </w:r>
+      </w:hyperlink>
+    </w:p>
+    <w:p>
+      <w:pPr>
+        <w:pStyle w:val="ListParagraph"/>
+        <w:numPr>
+          <w:ilvl w:val="1"/>
+          <w:numId w:val="2"/>
+        </w:numPr>
+      </w:pPr>
+      <w:r>
+        <w:t>Open a terminal window</w:t>
+      </w:r>
+    </w:p>
+    <w:p>
+      <w:pPr>
+        <w:pStyle w:val="ListParagraph"/>
+        <w:numPr>
+          <w:ilvl w:val="1"/>
+          <w:numId w:val="2"/>
+        </w:numPr>
+      </w:pPr>
+      <w:r>
+        <w:t>Type the following command</w:t>
+      </w:r>
+      <w:r>
+        <w:br/>
+      </w:r>
+      <w:proofErr w:type="spellStart"/>
+      <w:r>
+        <w:t>sudo</w:t>
+      </w:r>
+      <w:proofErr w:type="spellEnd"/>
+      <w:r>
+        <w:t xml:space="preserve"> apt-get update</w:t>
+      </w:r>
+    </w:p>
+    <w:p>
+      <w:pPr>
+        <w:pStyle w:val="ListParagraph"/>
+        <w:numPr>
+          <w:ilvl w:val="1"/>
+          <w:numId w:val="2"/>
+        </w:numPr>
+      </w:pPr>
+      <w:r>
+        <w:t>Type the following command</w:t>
+      </w:r>
+      <w:r>
+        <w:br/>
+      </w:r>
+      <w:proofErr w:type="spellStart"/>
+      <w:r>
+        <w:t>sudo</w:t>
+      </w:r>
+      <w:proofErr w:type="spellEnd"/>
+      <w:r>
+        <w:t xml:space="preserve"> apt-get upgrade</w:t>
+      </w:r>
+    </w:p>
+    <w:p>
+      <w:pPr>
+        <w:pStyle w:val="ListParagraph"/>
+        <w:numPr>
+          <w:ilvl w:val="1"/>
+          <w:numId w:val="2"/>
+        </w:numPr>
+      </w:pPr>
+      <w:r>
+        <w:t xml:space="preserve">Optionally, you may free up space used in the archives by issuing the following command </w:t>
+      </w:r>
+      <w:r>
+        <w:rPr>
+          <w:i/>
+        </w:rPr>
+        <w:t>(I did not apply</w:t>
+      </w:r>
+      <w:r>
+        <w:rPr>
+          <w:i/>
+        </w:rPr>
+        <w:t xml:space="preserve">) </w:t>
+      </w:r>
+      <w:r>
+        <w:br/>
+      </w:r>
+      <w:proofErr w:type="spellStart"/>
+      <w:r>
+        <w:t>sudo</w:t>
+      </w:r>
+      <w:proofErr w:type="spellEnd"/>
+      <w:r>
+        <w:t xml:space="preserve"> apt-get clean</w:t>
+      </w:r>
+      <w:r>
+        <w:br/>
+      </w:r>
+      <w:r>
+        <w:br/>
+      </w:r>
+      <w:proofErr w:type="gramStart"/>
+      <w:r>
+        <w:t>You</w:t>
+      </w:r>
+      <w:proofErr w:type="gramEnd"/>
+      <w:r>
+        <w:t xml:space="preserve"> may run the following command to determine if you need to delete the archives.</w:t>
+      </w:r>
+      <w:r>
+        <w:br/>
+      </w:r>
+      <w:proofErr w:type="spellStart"/>
+      <w:proofErr w:type="gramStart"/>
+      <w:r>
+        <w:t>df</w:t>
+      </w:r>
+      <w:proofErr w:type="spellEnd"/>
+      <w:proofErr w:type="gramEnd"/>
+      <w:r>
+        <w:t xml:space="preserve"> -h</w:t>
+      </w:r>
+      <w:r>
+        <w:br/>
+        <w:t>Look at the free space left in /dev/root.</w:t>
+      </w:r>
+    </w:p>
+    <w:p>
+      <w:pPr>
+        <w:pStyle w:val="ListParagraph"/>
+        <w:numPr>
+          <w:ilvl w:val="0"/>
+          <w:numId w:val="2"/>
+        </w:numPr>
+      </w:pPr>
+      <w:r>
+        <w:lastRenderedPageBreak/>
+        <w:t>Install PIGPIO</w:t>
+      </w:r>
+      <w:r>
+        <w:br/>
+        <w:t xml:space="preserve">REF: </w:t>
+      </w:r>
+      <w:hyperlink r:id="rId13" w:history="1">
+        <w:r>
+          <w:rPr>
+            <w:rStyle w:val="Hyperlink"/>
+          </w:rPr>
+          <w:t>http://abyz.co.uk/rpi/pigpio/download.html</w:t>
+        </w:r>
+      </w:hyperlink>
+    </w:p>
+    <w:p>
+      <w:pPr>
+        <w:pStyle w:val="ListParagraph"/>
+        <w:numPr>
+          <w:ilvl w:val="1"/>
+          <w:numId w:val="2"/>
+        </w:numPr>
+      </w:pPr>
+      <w:r>
+        <w:t>From a terminal window, issue the following commands</w:t>
+      </w:r>
+    </w:p>
+    <w:p>
+      <w:pPr>
+        <w:pStyle w:val="ListParagraph"/>
+        <w:numPr>
+          <w:ilvl w:val="2"/>
+          <w:numId w:val="2"/>
+        </w:numPr>
+      </w:pPr>
+      <w:proofErr w:type="spellStart"/>
+      <w:r>
+        <w:t>wget</w:t>
+      </w:r>
+      <w:proofErr w:type="spellEnd"/>
+      <w:r>
+        <w:t xml:space="preserve"> abyz.co.uk/</w:t>
+      </w:r>
+      <w:proofErr w:type="spellStart"/>
+      <w:r>
+        <w:t>rpi</w:t>
+      </w:r>
+      <w:proofErr w:type="spellEnd"/>
+      <w:r>
+        <w:t>/</w:t>
+      </w:r>
+      <w:proofErr w:type="spellStart"/>
+      <w:r>
+        <w:t>pigpio</w:t>
+      </w:r>
+      <w:proofErr w:type="spellEnd"/>
+      <w:r>
+        <w:t>/pigpio.zip</w:t>
+      </w:r>
+    </w:p>
+    <w:p>
+      <w:pPr>
+        <w:pStyle w:val="ListParagraph"/>
+        <w:numPr>
+          <w:ilvl w:val="2"/>
+          <w:numId w:val="2"/>
+        </w:numPr>
+      </w:pPr>
+      <w:r>
+        <w:t>unzip pigpio.zip</w:t>
+      </w:r>
+    </w:p>
+    <w:p>
+      <w:pPr>
+        <w:pStyle w:val="ListParagraph"/>
+        <w:numPr>
+          <w:ilvl w:val="2"/>
+          <w:numId w:val="2"/>
+        </w:numPr>
+      </w:pPr>
+      <w:r>
+        <w:t>cd PIGPIO</w:t>
+      </w:r>
+    </w:p>
+    <w:p>
+      <w:pPr>
+        <w:pStyle w:val="ListParagraph"/>
+        <w:numPr>
+          <w:ilvl w:val="2"/>
+          <w:numId w:val="2"/>
+        </w:numPr>
+      </w:pPr>
+      <w:r>
+        <w:t>make -j4</w:t>
+      </w:r>
+    </w:p>
+    <w:p>
+      <w:pPr>
+        <w:pStyle w:val="ListParagraph"/>
+        <w:numPr>
+          <w:ilvl w:val="2"/>
+          <w:numId w:val="2"/>
+        </w:numPr>
+      </w:pPr>
+      <w:proofErr w:type="spellStart"/>
+      <w:r>
+        <w:t>sudo</w:t>
+      </w:r>
+      <w:proofErr w:type="spellEnd"/>
+      <w:r>
+        <w:t xml:space="preserve"> make install</w:t>
+      </w:r>
+    </w:p>
+    <w:p>
+      <w:pPr>
+        <w:pStyle w:val="ListParagraph"/>
+        <w:numPr>
+          <w:ilvl w:val="1"/>
+          <w:numId w:val="2"/>
+        </w:numPr>
+      </w:pPr>
+      <w:r>
+        <w:t>Validate that the library installed correctly by running the following command</w:t>
+      </w:r>
+      <w:r>
+        <w:br/>
+      </w:r>
+      <w:proofErr w:type="gramStart"/>
+      <w:r>
+        <w:rPr>
+          <w:i/>
+        </w:rPr>
+        <w:t>Initially</w:t>
+      </w:r>
+      <w:proofErr w:type="gramEnd"/>
+      <w:r>
+        <w:rPr>
+          <w:i/>
+        </w:rPr>
+        <w:t xml:space="preserve"> I saw a failed test on TEST 6.1. I removed the Pi Hat so that nothing was connected to pin 22 and reran the tests. This time all of the tests passed.</w:t>
+      </w:r>
+    </w:p>
+    <w:p>
+      <w:pPr>
+        <w:pStyle w:val="ListParagraph"/>
+        <w:numPr>
+          <w:ilvl w:val="2"/>
+          <w:numId w:val="2"/>
+        </w:numPr>
+      </w:pPr>
+      <w:proofErr w:type="spellStart"/>
+      <w:r>
+        <w:t>sudo</w:t>
+      </w:r>
+      <w:proofErr w:type="spellEnd"/>
+      <w:r>
+        <w:t xml:space="preserve"> ./</w:t>
+      </w:r>
+      <w:proofErr w:type="spellStart"/>
+      <w:r>
+        <w:t>x_pigpio</w:t>
+      </w:r>
+      <w:proofErr w:type="spellEnd"/>
+      <w:r>
+        <w:t xml:space="preserve"> # check C I/F</w:t>
+      </w:r>
+    </w:p>
+    <w:p>
+      <w:pPr>
+        <w:pStyle w:val="ListParagraph"/>
+        <w:numPr>
+          <w:ilvl w:val="0"/>
+          <w:numId w:val="2"/>
+        </w:numPr>
+      </w:pPr>
+      <w:r>
+        <w:t>Shut down the Raspberry Pi, plug in the Pi Hat, and boot the Raspberry Pi</w:t>
+      </w:r>
+    </w:p>
+    <w:p>
+      <w:pPr>
+        <w:pStyle w:val="ListParagraph"/>
+        <w:numPr>
+          <w:ilvl w:val="0"/>
+          <w:numId w:val="2"/>
+        </w:numPr>
+      </w:pPr>
+      <w:r>
+        <w:t xml:space="preserve">If you installed 9 </w:t>
+      </w:r>
+      <w:r>
+        <w:t>LEDs</w:t>
+      </w:r>
+      <w:r>
+        <w:t xml:space="preserve"> on the Pi Hat, you may notice that one of the LEDs is on when the Raspberry Pi boots. Let’s correct that issue by having a script run when the Raspberry Pi boots to put all of LED GPIO Pins in output mode with a low value.</w:t>
+      </w:r>
+    </w:p>
+    <w:p>
+      <w:pPr>
+        <w:pStyle w:val="ListParagraph"/>
+        <w:numPr>
+          <w:ilvl w:val="1"/>
+          <w:numId w:val="2"/>
+        </w:numPr>
+      </w:pPr>
+      <w:r>
+        <w:t xml:space="preserve">Install </w:t>
+      </w:r>
+      <w:proofErr w:type="spellStart"/>
+      <w:r>
+        <w:t>wiringPi</w:t>
+      </w:r>
+      <w:proofErr w:type="spellEnd"/>
+      <w:r>
+        <w:br/>
+        <w:t xml:space="preserve">REF: </w:t>
+      </w:r>
+      <w:hyperlink r:id="rId14" w:history="1">
+        <w:r>
+          <w:rPr>
+            <w:rStyle w:val="Hyperlink"/>
+          </w:rPr>
+          <w:t>https://projects.drogon.net/raspberry-pi/wiringpi/download-and-install</w:t>
+        </w:r>
+      </w:hyperlink>
+      <w:r>
+        <w:br/>
+        <w:t>From a terminal window, issue the following commands</w:t>
+      </w:r>
+    </w:p>
+    <w:p>
+      <w:pPr>
+        <w:pStyle w:val="ListParagraph"/>
+        <w:numPr>
+          <w:ilvl w:val="2"/>
+          <w:numId w:val="2"/>
+        </w:numPr>
+      </w:pPr>
+      <w:proofErr w:type="spellStart"/>
+      <w:r>
+        <w:t>git</w:t>
+      </w:r>
+      <w:proofErr w:type="spellEnd"/>
+      <w:r>
+        <w:t xml:space="preserve"> clone git://git.drogon.net/wiringPi</w:t>
+      </w:r>
+    </w:p>
+    <w:p>
+      <w:pPr>
+        <w:pStyle w:val="ListParagraph"/>
+        <w:numPr>
+          <w:ilvl w:val="2"/>
+          <w:numId w:val="2"/>
+        </w:numPr>
+      </w:pPr>
+      <w:r>
+        <w:t xml:space="preserve">cd </w:t>
+      </w:r>
+      <w:proofErr w:type="spellStart"/>
+      <w:r>
+        <w:t>wiringPi</w:t>
+      </w:r>
+      <w:proofErr w:type="spellEnd"/>
+    </w:p>
+    <w:p>
+      <w:pPr>
+        <w:pStyle w:val="ListParagraph"/>
+        <w:numPr>
+          <w:ilvl w:val="2"/>
+          <w:numId w:val="2"/>
+        </w:numPr>
+      </w:pPr>
+      <w:proofErr w:type="spellStart"/>
+      <w:r>
+        <w:t>git</w:t>
+      </w:r>
+      <w:proofErr w:type="spellEnd"/>
+      <w:r>
+        <w:t xml:space="preserve"> pull origin</w:t>
+      </w:r>
+    </w:p>
+    <w:p>
+      <w:pPr>
+        <w:pStyle w:val="ListParagraph"/>
+        <w:numPr>
+          <w:ilvl w:val="2"/>
+          <w:numId w:val="2"/>
+        </w:numPr>
+      </w:pPr>
+      <w:r>
+        <w:t>./build</w:t>
+      </w:r>
+    </w:p>
+    <w:tbl>
+      <w:tblPr>
+        <w:tblStyle w:val="TableGrid"/>
+        <w:tblW w:w="0" w:type="auto"/>
+        <w:tblInd w:w="1224" w:type="dxa"/>
+        <w:tblLook w:val="04A0" w:firstRow="1" w:lastRow="0" w:firstColumn="1" w:lastColumn="0" w:noHBand="0" w:noVBand="1"/>
+      </w:tblPr>
+      <w:tblGrid>
+        <w:gridCol w:w="8126"/>
+      </w:tblGrid>
+      <w:tr>
+        <w:tc>
+          <w:tcPr>
+            <w:tcW w:w="9350" w:type="dxa"/>
+          </w:tcPr>
+          <w:p>
+            <w:pPr>
+              <w:pStyle w:val="PlainText"/>
+            </w:pPr>
+            <w:r>
+              <w:t xml:space="preserve">NOTE: To compile programs with </w:t>
+            </w:r>
+            <w:proofErr w:type="spellStart"/>
+            <w:r>
+              <w:t>wiringPi</w:t>
+            </w:r>
+            <w:proofErr w:type="spellEnd"/>
+            <w:r>
+              <w:t>, you need to add:</w:t>
+            </w:r>
+          </w:p>
+          <w:p>
+            <w:pPr>
+              <w:pStyle w:val="PlainText"/>
+            </w:pPr>
+            <w:r>
+              <w:t xml:space="preserve">    -</w:t>
+            </w:r>
+            <w:proofErr w:type="spellStart"/>
+            <w:r>
+              <w:t>lwiringPi</w:t>
+            </w:r>
+            <w:proofErr w:type="spellEnd"/>
+          </w:p>
+          <w:p>
+            <w:pPr>
+              <w:pStyle w:val="PlainText"/>
+            </w:pPr>
+            <w:r>
+              <w:t xml:space="preserve">  </w:t>
+            </w:r>
+            <w:proofErr w:type="gramStart"/>
+            <w:r>
+              <w:t>to</w:t>
+            </w:r>
+            <w:proofErr w:type="gramEnd"/>
+            <w:r>
+              <w:t xml:space="preserve"> your compile line(s) To use the </w:t>
+            </w:r>
+            <w:proofErr w:type="spellStart"/>
+            <w:r>
+              <w:t>Gertboard</w:t>
+            </w:r>
+            <w:proofErr w:type="spellEnd"/>
+            <w:r>
+              <w:t xml:space="preserve">, </w:t>
+            </w:r>
+            <w:proofErr w:type="spellStart"/>
+            <w:r>
+              <w:t>MaxDetect</w:t>
+            </w:r>
+            <w:proofErr w:type="spellEnd"/>
+            <w:r>
+              <w:t>, etc.</w:t>
+            </w:r>
+          </w:p>
+          <w:p>
+            <w:pPr>
+              <w:pStyle w:val="PlainText"/>
+            </w:pPr>
+            <w:r>
+              <w:t xml:space="preserve">  code (the </w:t>
+            </w:r>
+            <w:proofErr w:type="spellStart"/>
+            <w:r>
+              <w:t>devLib</w:t>
+            </w:r>
+            <w:proofErr w:type="spellEnd"/>
+            <w:r>
+              <w:t>), you need to also add:</w:t>
+            </w:r>
+          </w:p>
+          <w:p>
+            <w:pPr>
+              <w:pStyle w:val="PlainText"/>
+            </w:pPr>
+            <w:r>
+              <w:t xml:space="preserve">    -</w:t>
+            </w:r>
+            <w:proofErr w:type="spellStart"/>
+            <w:r>
+              <w:t>lwiringPiDev</w:t>
+            </w:r>
+            <w:proofErr w:type="spellEnd"/>
+          </w:p>
+          <w:p>
+            <w:pPr>
+              <w:pStyle w:val="PlainText"/>
+            </w:pPr>
+            <w:r>
+              <w:t xml:space="preserve">  </w:t>
+            </w:r>
+            <w:proofErr w:type="gramStart"/>
+            <w:r>
+              <w:t>to</w:t>
+            </w:r>
+            <w:proofErr w:type="gramEnd"/>
+            <w:r>
+              <w:t xml:space="preserve"> your compile line(s).</w:t>
+            </w:r>
+          </w:p>
+        </w:tc>
+      </w:tr>
+    </w:tbl>
+    <w:p>
+      <w:pPr>
+        <w:pStyle w:val="ListParagraph"/>
+        <w:numPr>
+          <w:ilvl w:val="1"/>
+          <w:numId w:val="2"/>
+        </w:numPr>
+      </w:pPr>
+      <w:r>
+        <w:t xml:space="preserve">Use </w:t>
+      </w:r>
+      <w:proofErr w:type="spellStart"/>
+      <w:r>
+        <w:t>WinSCP</w:t>
+      </w:r>
+      <w:proofErr w:type="spellEnd"/>
+      <w:r>
+        <w:t xml:space="preserve"> to connect to the Raspberry Pi and copy </w:t>
+      </w:r>
+      <w:r>
+        <w:t>setupgpio.sh</w:t>
+      </w:r>
+      <w:r>
+        <w:t xml:space="preserve"> from the Raspberry Pi folder on the PC to the /home/pi/ </w:t>
+      </w:r>
+      <w:r>
+        <w:t>folder</w:t>
+      </w:r>
+      <w:r>
+        <w:t xml:space="preserve"> on </w:t>
+      </w:r>
+      <w:r>
+        <w:t>the Raspberry Pi</w:t>
+      </w:r>
+    </w:p>
+    <w:p>
+      <w:pPr>
+        <w:pStyle w:val="ListParagraph"/>
+        <w:numPr>
+          <w:ilvl w:val="1"/>
+          <w:numId w:val="2"/>
+        </w:numPr>
+      </w:pPr>
+      <w:r>
+        <w:t xml:space="preserve">Make </w:t>
+      </w:r>
+      <w:r>
+        <w:t>setupgpio.sh</w:t>
+      </w:r>
+      <w:r>
+        <w:t xml:space="preserve"> executable by running the following command from the /home/pi directory</w:t>
+      </w:r>
+      <w:r>
+        <w:br/>
+      </w:r>
+      <w:r>
+        <w:rPr>
+          <w:i/>
+        </w:rPr>
+        <w:t xml:space="preserve">HINT: You may need to change to the proper folder first. </w:t>
+      </w:r>
+      <w:proofErr w:type="gramStart"/>
+      <w:r>
+        <w:rPr>
+          <w:i/>
+        </w:rPr>
+        <w:t>cd ..</w:t>
+      </w:r>
+      <w:proofErr w:type="gramEnd"/>
+      <w:r>
+        <w:br/>
+      </w:r>
+      <w:proofErr w:type="spellStart"/>
+      <w:r>
+        <w:t>chmod</w:t>
+      </w:r>
+      <w:proofErr w:type="spellEnd"/>
+      <w:r>
+        <w:t xml:space="preserve"> +x </w:t>
+      </w:r>
+      <w:r>
+        <w:t>setupgpio.sh</w:t>
+      </w:r>
+    </w:p>
+    <w:p>
+      <w:pPr>
+        <w:pStyle w:val="ListParagraph"/>
+        <w:numPr>
+          <w:ilvl w:val="1"/>
+          <w:numId w:val="2"/>
+        </w:numPr>
+      </w:pPr>
+      <w:r>
+        <w:t>Run the script to make certain that all of the LEDs turn off</w:t>
+      </w:r>
+      <w:r>
+        <w:br/>
+        <w:t>./</w:t>
+      </w:r>
+      <w:r>
+        <w:t>setupgpio.sh</w:t>
+      </w:r>
+    </w:p>
+    <w:p>
+      <w:pPr>
+        <w:pStyle w:val="ListParagraph"/>
+        <w:numPr>
+          <w:ilvl w:val="1"/>
+          <w:numId w:val="2"/>
+        </w:numPr>
+      </w:pPr>
+      <w:r>
+        <w:t xml:space="preserve">Run </w:t>
+      </w:r>
+      <w:r>
+        <w:t>setupgpio.sh</w:t>
+      </w:r>
+      <w:r>
+        <w:t xml:space="preserve"> on every boot</w:t>
+      </w:r>
+    </w:p>
+    <w:p>
+      <w:pPr>
+        <w:pStyle w:val="ListParagraph"/>
+        <w:numPr>
+          <w:ilvl w:val="2"/>
+          <w:numId w:val="2"/>
+        </w:numPr>
+      </w:pPr>
+      <w:r>
+        <w:t>In a terminal window, issue the following command</w:t>
+      </w:r>
+      <w:r>
+        <w:br/>
+      </w:r>
+      <w:proofErr w:type="spellStart"/>
+      <w:r>
+        <w:t>sudo</w:t>
+      </w:r>
+      <w:proofErr w:type="spellEnd"/>
+      <w:r>
+        <w:t xml:space="preserve"> </w:t>
+      </w:r>
+      <w:proofErr w:type="spellStart"/>
+      <w:r>
+        <w:t>nano</w:t>
+      </w:r>
+      <w:proofErr w:type="spellEnd"/>
+      <w:r>
+        <w:t xml:space="preserve"> </w:t>
+      </w:r>
+      <w:r>
+        <w:t>/</w:t>
+      </w:r>
+      <w:proofErr w:type="spellStart"/>
+      <w:r>
+        <w:t>etc</w:t>
+      </w:r>
+      <w:proofErr w:type="spellEnd"/>
+      <w:r>
+        <w:t>/</w:t>
+      </w:r>
+      <w:proofErr w:type="spellStart"/>
+      <w:r>
+        <w:t>rc.local</w:t>
+      </w:r>
+      <w:proofErr w:type="spellEnd"/>
+    </w:p>
+    <w:p>
+      <w:pPr>
+        <w:pStyle w:val="ListParagraph"/>
+        <w:numPr>
+          <w:ilvl w:val="2"/>
+          <w:numId w:val="2"/>
+        </w:numPr>
+      </w:pPr>
+      <w:r>
+        <w:t>Add the following lines at the end of the file but before the line “exit 0”</w:t>
+      </w:r>
+      <w:r>
+        <w:br/>
+      </w:r>
+      <w:r>
+        <w:t xml:space="preserve"># setup the </w:t>
+      </w:r>
+      <w:proofErr w:type="spellStart"/>
+      <w:r>
+        <w:t>gpio</w:t>
+      </w:r>
+      <w:proofErr w:type="spellEnd"/>
+      <w:r>
+        <w:t xml:space="preserve"> pins for gate control</w:t>
+      </w:r>
+      <w:r>
+        <w:br/>
+      </w:r>
+      <w:r>
+        <w:t>/home/pi/setupgpio.sh</w:t>
+      </w:r>
+    </w:p>
+    <w:p>
+      <w:pPr>
+        <w:pStyle w:val="ListParagraph"/>
+        <w:numPr>
+          <w:ilvl w:val="2"/>
+          <w:numId w:val="2"/>
+        </w:numPr>
+      </w:pPr>
+      <w:r>
+        <w:t>Press &lt;Ctrl&gt; O to save the file</w:t>
+      </w:r>
+    </w:p>
+    <w:p>
+      <w:pPr>
+        <w:pStyle w:val="ListParagraph"/>
+        <w:numPr>
+          <w:ilvl w:val="2"/>
+          <w:numId w:val="2"/>
+        </w:numPr>
+      </w:pPr>
+      <w:r>
+        <w:t xml:space="preserve">Press &lt;Ctrl&gt; X to exit </w:t>
+      </w:r>
+      <w:proofErr w:type="spellStart"/>
+      <w:r>
+        <w:t>nano</w:t>
+      </w:r>
+      <w:proofErr w:type="spellEnd"/>
+      <w:r>
+        <w:t xml:space="preserve"> editor</w:t>
+      </w:r>
+    </w:p>
+    <w:p>
+      <w:pPr>
+        <w:pStyle w:val="ListParagraph"/>
+        <w:numPr>
+          <w:ilvl w:val="2"/>
+          <w:numId w:val="2"/>
+        </w:numPr>
+      </w:pPr>
+      <w:r>
+        <w:lastRenderedPageBreak/>
+        <w:t>Reboot the Raspberry Pi and verify that the LED(s) go out on boot</w:t>
+      </w:r>
+    </w:p>
+    <w:p>
+      <w:pPr>
+        <w:pStyle w:val="ListParagraph"/>
+        <w:numPr>
+          <w:ilvl w:val="1"/>
+          <w:numId w:val="2"/>
+        </w:numPr>
+      </w:pPr>
+      <w:bookmarkStart w:id="0" w:name="_GoBack"/>
+      <w:bookmarkEnd w:id="0"/>
     </w:p>
     <w:sectPr>
       <w:pgSz w:w="12240" w:h="15840"/>
@@ -266,6 +2045,184 @@
 <file path=word/numbering.xml><?xml version="1.0" encoding="utf-8"?>
 <w:numbering xmlns:wpc="http://schemas.microsoft.com/office/word/2010/wordprocessingCanvas" xmlns:mc="http://schemas.openxmlformats.org/markup-compatibility/2006" xmlns:o="urn:schemas-microsoft-com:office:office" xmlns:r="http://schemas.openxmlformats.org/officeDocument/2006/relationships" xmlns:m="http://schemas.openxmlformats.org/officeDocument/2006/math" xmlns:v="urn:schemas-microsoft-com:vml" xmlns:wp14="http://schemas.microsoft.com/office/word/2010/wordprocessingDrawing" xmlns:wp="http://schemas.openxmlformats.org/drawingml/2006/wordprocessingDrawing" xmlns:w10="urn:schemas-microsoft-com:office:word" xmlns:w="http://schemas.openxmlformats.org/wordprocessingml/2006/main" xmlns:w14="http://schemas.microsoft.com/office/word/2010/wordml" xmlns:w15="http://schemas.microsoft.com/office/word/2012/wordml" xmlns:wpg="http://schemas.microsoft.com/office/word/2010/wordprocessingGroup" xmlns:wpi="http://schemas.microsoft.com/office/word/2010/wordprocessingInk" xmlns:wne="http://schemas.microsoft.com/office/word/2006/wordml" xmlns:wps="http://schemas.microsoft.com/office/word/2010/wordprocessingShape" mc:Ignorable="w14 w15 wp14">
   <w:abstractNum w:abstractNumId="0" w15:restartNumberingAfterBreak="0">
+    <w:nsid w:val="031A3E8B"/>
+    <w:multiLevelType w:val="multilevel"/>
+    <w:tmpl w:val="C5223C50"/>
+    <w:lvl w:ilvl="0">
+      <w:start w:val="1"/>
+      <w:numFmt w:val="decimal"/>
+      <w:lvlText w:val="%1."/>
+      <w:lvlJc w:val="left"/>
+      <w:pPr>
+        <w:ind w:left="360" w:hanging="360"/>
+      </w:pPr>
+    </w:lvl>
+    <w:lvl w:ilvl="1">
+      <w:start w:val="1"/>
+      <w:numFmt w:val="decimal"/>
+      <w:lvlText w:val="%1.%2."/>
+      <w:lvlJc w:val="left"/>
+      <w:pPr>
+        <w:ind w:left="792" w:hanging="432"/>
+      </w:pPr>
+    </w:lvl>
+    <w:lvl w:ilvl="2">
+      <w:start w:val="1"/>
+      <w:numFmt w:val="bullet"/>
+      <w:lvlText w:val=""/>
+      <w:lvlJc w:val="left"/>
+      <w:pPr>
+        <w:ind w:left="1224" w:hanging="504"/>
+      </w:pPr>
+      <w:rPr>
+        <w:rFonts w:ascii="Symbol" w:hAnsi="Symbol" w:hint="default"/>
+      </w:rPr>
+    </w:lvl>
+    <w:lvl w:ilvl="3">
+      <w:start w:val="1"/>
+      <w:numFmt w:val="decimal"/>
+      <w:lvlText w:val="%1.%2.%3.%4."/>
+      <w:lvlJc w:val="left"/>
+      <w:pPr>
+        <w:ind w:left="1728" w:hanging="648"/>
+      </w:pPr>
+    </w:lvl>
+    <w:lvl w:ilvl="4">
+      <w:start w:val="1"/>
+      <w:numFmt w:val="decimal"/>
+      <w:lvlText w:val="%1.%2.%3.%4.%5."/>
+      <w:lvlJc w:val="left"/>
+      <w:pPr>
+        <w:ind w:left="2232" w:hanging="792"/>
+      </w:pPr>
+    </w:lvl>
+    <w:lvl w:ilvl="5">
+      <w:start w:val="1"/>
+      <w:numFmt w:val="decimal"/>
+      <w:lvlText w:val="%1.%2.%3.%4.%5.%6."/>
+      <w:lvlJc w:val="left"/>
+      <w:pPr>
+        <w:ind w:left="2736" w:hanging="936"/>
+      </w:pPr>
+    </w:lvl>
+    <w:lvl w:ilvl="6">
+      <w:start w:val="1"/>
+      <w:numFmt w:val="decimal"/>
+      <w:lvlText w:val="%1.%2.%3.%4.%5.%6.%7."/>
+      <w:lvlJc w:val="left"/>
+      <w:pPr>
+        <w:ind w:left="3240" w:hanging="1080"/>
+      </w:pPr>
+    </w:lvl>
+    <w:lvl w:ilvl="7">
+      <w:start w:val="1"/>
+      <w:numFmt w:val="decimal"/>
+      <w:lvlText w:val="%1.%2.%3.%4.%5.%6.%7.%8."/>
+      <w:lvlJc w:val="left"/>
+      <w:pPr>
+        <w:ind w:left="3744" w:hanging="1224"/>
+      </w:pPr>
+    </w:lvl>
+    <w:lvl w:ilvl="8">
+      <w:start w:val="1"/>
+      <w:numFmt w:val="decimal"/>
+      <w:lvlText w:val="%1.%2.%3.%4.%5.%6.%7.%8.%9."/>
+      <w:lvlJc w:val="left"/>
+      <w:pPr>
+        <w:ind w:left="4320" w:hanging="1440"/>
+      </w:pPr>
+    </w:lvl>
+  </w:abstractNum>
+  <w:abstractNum w:abstractNumId="1" w15:restartNumberingAfterBreak="0">
+    <w:nsid w:val="1C797822"/>
+    <w:multiLevelType w:val="multilevel"/>
+    <w:tmpl w:val="C5223C50"/>
+    <w:lvl w:ilvl="0">
+      <w:start w:val="1"/>
+      <w:numFmt w:val="decimal"/>
+      <w:lvlText w:val="%1."/>
+      <w:lvlJc w:val="left"/>
+      <w:pPr>
+        <w:ind w:left="360" w:hanging="360"/>
+      </w:pPr>
+    </w:lvl>
+    <w:lvl w:ilvl="1">
+      <w:start w:val="1"/>
+      <w:numFmt w:val="decimal"/>
+      <w:lvlText w:val="%1.%2."/>
+      <w:lvlJc w:val="left"/>
+      <w:pPr>
+        <w:ind w:left="792" w:hanging="432"/>
+      </w:pPr>
+    </w:lvl>
+    <w:lvl w:ilvl="2">
+      <w:start w:val="1"/>
+      <w:numFmt w:val="bullet"/>
+      <w:lvlText w:val=""/>
+      <w:lvlJc w:val="left"/>
+      <w:pPr>
+        <w:ind w:left="1224" w:hanging="504"/>
+      </w:pPr>
+      <w:rPr>
+        <w:rFonts w:ascii="Symbol" w:hAnsi="Symbol" w:hint="default"/>
+      </w:rPr>
+    </w:lvl>
+    <w:lvl w:ilvl="3">
+      <w:start w:val="1"/>
+      <w:numFmt w:val="decimal"/>
+      <w:lvlText w:val="%1.%2.%3.%4."/>
+      <w:lvlJc w:val="left"/>
+      <w:pPr>
+        <w:ind w:left="1728" w:hanging="648"/>
+      </w:pPr>
+    </w:lvl>
+    <w:lvl w:ilvl="4">
+      <w:start w:val="1"/>
+      <w:numFmt w:val="decimal"/>
+      <w:lvlText w:val="%1.%2.%3.%4.%5."/>
+      <w:lvlJc w:val="left"/>
+      <w:pPr>
+        <w:ind w:left="2232" w:hanging="792"/>
+      </w:pPr>
+    </w:lvl>
+    <w:lvl w:ilvl="5">
+      <w:start w:val="1"/>
+      <w:numFmt w:val="decimal"/>
+      <w:lvlText w:val="%1.%2.%3.%4.%5.%6."/>
+      <w:lvlJc w:val="left"/>
+      <w:pPr>
+        <w:ind w:left="2736" w:hanging="936"/>
+      </w:pPr>
+    </w:lvl>
+    <w:lvl w:ilvl="6">
+      <w:start w:val="1"/>
+      <w:numFmt w:val="decimal"/>
+      <w:lvlText w:val="%1.%2.%3.%4.%5.%6.%7."/>
+      <w:lvlJc w:val="left"/>
+      <w:pPr>
+        <w:ind w:left="3240" w:hanging="1080"/>
+      </w:pPr>
+    </w:lvl>
+    <w:lvl w:ilvl="7">
+      <w:start w:val="1"/>
+      <w:numFmt w:val="decimal"/>
+      <w:lvlText w:val="%1.%2.%3.%4.%5.%6.%7.%8."/>
+      <w:lvlJc w:val="left"/>
+      <w:pPr>
+        <w:ind w:left="3744" w:hanging="1224"/>
+      </w:pPr>
+    </w:lvl>
+    <w:lvl w:ilvl="8">
+      <w:start w:val="1"/>
+      <w:numFmt w:val="decimal"/>
+      <w:lvlText w:val="%1.%2.%3.%4.%5.%6.%7.%8.%9."/>
+      <w:lvlJc w:val="left"/>
+      <w:pPr>
+        <w:ind w:left="4320" w:hanging="1440"/>
+      </w:pPr>
+    </w:lvl>
+  </w:abstractNum>
+  <w:abstractNum w:abstractNumId="2" w15:restartNumberingAfterBreak="0">
     <w:nsid w:val="249223F5"/>
     <w:multiLevelType w:val="hybridMultilevel"/>
     <w:tmpl w:val="3244E55C"/>
@@ -378,7 +2335,7 @@
       </w:rPr>
     </w:lvl>
   </w:abstractNum>
-  <w:abstractNum w:abstractNumId="1" w15:restartNumberingAfterBreak="0">
+  <w:abstractNum w:abstractNumId="3" w15:restartNumberingAfterBreak="0">
     <w:nsid w:val="61317153"/>
     <w:multiLevelType w:val="hybridMultilevel"/>
     <w:tmpl w:val="AF387870"/>
@@ -491,7 +2448,7 @@
       </w:rPr>
     </w:lvl>
   </w:abstractNum>
-  <w:abstractNum w:abstractNumId="2" w15:restartNumberingAfterBreak="0">
+  <w:abstractNum w:abstractNumId="4" w15:restartNumberingAfterBreak="0">
     <w:nsid w:val="65C871D2"/>
     <w:multiLevelType w:val="hybridMultilevel"/>
     <w:tmpl w:val="B1FE071E"/>
@@ -577,10 +2534,99 @@
       </w:pPr>
     </w:lvl>
   </w:abstractNum>
-  <w:abstractNum w:abstractNumId="3" w15:restartNumberingAfterBreak="0">
+  <w:abstractNum w:abstractNumId="5" w15:restartNumberingAfterBreak="0">
+    <w:nsid w:val="69DA1E9A"/>
+    <w:multiLevelType w:val="multilevel"/>
+    <w:tmpl w:val="C5223C50"/>
+    <w:lvl w:ilvl="0">
+      <w:start w:val="1"/>
+      <w:numFmt w:val="decimal"/>
+      <w:lvlText w:val="%1."/>
+      <w:lvlJc w:val="left"/>
+      <w:pPr>
+        <w:ind w:left="360" w:hanging="360"/>
+      </w:pPr>
+    </w:lvl>
+    <w:lvl w:ilvl="1">
+      <w:start w:val="1"/>
+      <w:numFmt w:val="decimal"/>
+      <w:lvlText w:val="%1.%2."/>
+      <w:lvlJc w:val="left"/>
+      <w:pPr>
+        <w:ind w:left="792" w:hanging="432"/>
+      </w:pPr>
+    </w:lvl>
+    <w:lvl w:ilvl="2">
+      <w:start w:val="1"/>
+      <w:numFmt w:val="bullet"/>
+      <w:lvlText w:val=""/>
+      <w:lvlJc w:val="left"/>
+      <w:pPr>
+        <w:ind w:left="1224" w:hanging="504"/>
+      </w:pPr>
+      <w:rPr>
+        <w:rFonts w:ascii="Symbol" w:hAnsi="Symbol" w:hint="default"/>
+      </w:rPr>
+    </w:lvl>
+    <w:lvl w:ilvl="3">
+      <w:start w:val="1"/>
+      <w:numFmt w:val="decimal"/>
+      <w:lvlText w:val="%1.%2.%3.%4."/>
+      <w:lvlJc w:val="left"/>
+      <w:pPr>
+        <w:ind w:left="1728" w:hanging="648"/>
+      </w:pPr>
+    </w:lvl>
+    <w:lvl w:ilvl="4">
+      <w:start w:val="1"/>
+      <w:numFmt w:val="decimal"/>
+      <w:lvlText w:val="%1.%2.%3.%4.%5."/>
+      <w:lvlJc w:val="left"/>
+      <w:pPr>
+        <w:ind w:left="2232" w:hanging="792"/>
+      </w:pPr>
+    </w:lvl>
+    <w:lvl w:ilvl="5">
+      <w:start w:val="1"/>
+      <w:numFmt w:val="decimal"/>
+      <w:lvlText w:val="%1.%2.%3.%4.%5.%6."/>
+      <w:lvlJc w:val="left"/>
+      <w:pPr>
+        <w:ind w:left="2736" w:hanging="936"/>
+      </w:pPr>
+    </w:lvl>
+    <w:lvl w:ilvl="6">
+      <w:start w:val="1"/>
+      <w:numFmt w:val="decimal"/>
+      <w:lvlText w:val="%1.%2.%3.%4.%5.%6.%7."/>
+      <w:lvlJc w:val="left"/>
+      <w:pPr>
+        <w:ind w:left="3240" w:hanging="1080"/>
+      </w:pPr>
+    </w:lvl>
+    <w:lvl w:ilvl="7">
+      <w:start w:val="1"/>
+      <w:numFmt w:val="decimal"/>
+      <w:lvlText w:val="%1.%2.%3.%4.%5.%6.%7.%8."/>
+      <w:lvlJc w:val="left"/>
+      <w:pPr>
+        <w:ind w:left="3744" w:hanging="1224"/>
+      </w:pPr>
+    </w:lvl>
+    <w:lvl w:ilvl="8">
+      <w:start w:val="1"/>
+      <w:numFmt w:val="decimal"/>
+      <w:lvlText w:val="%1.%2.%3.%4.%5.%6.%7.%8.%9."/>
+      <w:lvlJc w:val="left"/>
+      <w:pPr>
+        <w:ind w:left="4320" w:hanging="1440"/>
+      </w:pPr>
+    </w:lvl>
+  </w:abstractNum>
+  <w:abstractNum w:abstractNumId="6" w15:restartNumberingAfterBreak="0">
     <w:nsid w:val="7AA271C8"/>
     <w:multiLevelType w:val="multilevel"/>
-    <w:tmpl w:val="0409001F"/>
+    <w:tmpl w:val="C5223C50"/>
     <w:lvl w:ilvl="0">
       <w:start w:val="1"/>
       <w:numFmt w:val="decimal"/>
@@ -601,12 +2647,15 @@
     </w:lvl>
     <w:lvl w:ilvl="2">
       <w:start w:val="1"/>
-      <w:numFmt w:val="decimal"/>
-      <w:lvlText w:val="%1.%2.%3."/>
+      <w:numFmt w:val="bullet"/>
+      <w:lvlText w:val=""/>
       <w:lvlJc w:val="left"/>
       <w:pPr>
         <w:ind w:left="1224" w:hanging="504"/>
       </w:pPr>
+      <w:rPr>
+        <w:rFonts w:ascii="Symbol" w:hAnsi="Symbol" w:hint="default"/>
+      </w:rPr>
     </w:lvl>
     <w:lvl w:ilvl="3">
       <w:start w:val="1"/>
@@ -664,16 +2713,25 @@
     </w:lvl>
   </w:abstractNum>
   <w:num w:numId="1">
+    <w:abstractNumId w:val="4"/>
+  </w:num>
+  <w:num w:numId="2">
+    <w:abstractNumId w:val="6"/>
+  </w:num>
+  <w:num w:numId="3">
+    <w:abstractNumId w:val="3"/>
+  </w:num>
+  <w:num w:numId="4">
     <w:abstractNumId w:val="2"/>
   </w:num>
-  <w:num w:numId="2">
-    <w:abstractNumId w:val="3"/>
+  <w:num w:numId="5">
+    <w:abstractNumId w:val="5"/>
   </w:num>
-  <w:num w:numId="3">
+  <w:num w:numId="6">
+    <w:abstractNumId w:val="0"/>
+  </w:num>
+  <w:num w:numId="7">
     <w:abstractNumId w:val="1"/>
-  </w:num>
-  <w:num w:numId="4">
-    <w:abstractNumId w:val="0"/>
   </w:num>
 </w:numbering>
 </file>
@@ -786,7 +2844,7 @@
     <w:lsdException w:name="Strong" w:uiPriority="22" w:qFormat="1"/>
     <w:lsdException w:name="Emphasis" w:uiPriority="20" w:qFormat="1"/>
     <w:lsdException w:name="Document Map" w:semiHidden="1" w:unhideWhenUsed="1"/>
-    <w:lsdException w:name="Plain Text" w:semiHidden="1" w:unhideWhenUsed="1"/>
+    <w:lsdException w:name="Plain Text" w:semiHidden="1" w:unhideWhenUsed="1" w:qFormat="1"/>
     <w:lsdException w:name="E-mail Signature" w:semiHidden="1" w:unhideWhenUsed="1"/>
     <w:lsdException w:name="HTML Top of Form" w:semiHidden="1" w:unhideWhenUsed="1"/>
     <w:lsdException w:name="HTML Bottom of Form" w:semiHidden="1" w:unhideWhenUsed="1"/>
@@ -1093,6 +3151,28 @@
       <w:szCs w:val="32"/>
     </w:rPr>
   </w:style>
+  <w:style w:type="paragraph" w:styleId="Heading2">
+    <w:name w:val="heading 2"/>
+    <w:basedOn w:val="Normal"/>
+    <w:next w:val="Normal"/>
+    <w:link w:val="Heading2Char"/>
+    <w:uiPriority w:val="9"/>
+    <w:unhideWhenUsed/>
+    <w:qFormat/>
+    <w:rsid w:val="009E4889"/>
+    <w:pPr>
+      <w:keepNext/>
+      <w:keepLines/>
+      <w:spacing w:before="40" w:after="0"/>
+      <w:outlineLvl w:val="1"/>
+    </w:pPr>
+    <w:rPr>
+      <w:rFonts w:asciiTheme="majorHAnsi" w:eastAsiaTheme="majorEastAsia" w:hAnsiTheme="majorHAnsi" w:cstheme="majorBidi"/>
+      <w:color w:val="2E74B5" w:themeColor="accent1" w:themeShade="BF"/>
+      <w:sz w:val="26"/>
+      <w:szCs w:val="26"/>
+    </w:rPr>
+  </w:style>
   <w:style w:type="character" w:default="1" w:styleId="DefaultParagraphFont">
     <w:name w:val="Default Paragraph Font"/>
     <w:uiPriority w:val="1"/>
@@ -1153,6 +3233,67 @@
     <w:rPr>
       <w:color w:val="0563C1" w:themeColor="hyperlink"/>
       <w:u w:val="single"/>
+    </w:rPr>
+  </w:style>
+  <w:style w:type="character" w:customStyle="1" w:styleId="Heading2Char">
+    <w:name w:val="Heading 2 Char"/>
+    <w:basedOn w:val="DefaultParagraphFont"/>
+    <w:link w:val="Heading2"/>
+    <w:uiPriority w:val="9"/>
+    <w:rsid w:val="009E4889"/>
+    <w:rPr>
+      <w:rFonts w:asciiTheme="majorHAnsi" w:eastAsiaTheme="majorEastAsia" w:hAnsiTheme="majorHAnsi" w:cstheme="majorBidi"/>
+      <w:color w:val="2E74B5" w:themeColor="accent1" w:themeShade="BF"/>
+      <w:sz w:val="26"/>
+      <w:szCs w:val="26"/>
+    </w:rPr>
+  </w:style>
+  <w:style w:type="table" w:styleId="TableGrid">
+    <w:name w:val="Table Grid"/>
+    <w:basedOn w:val="TableNormal"/>
+    <w:uiPriority w:val="39"/>
+    <w:rsid w:val="00BF126F"/>
+    <w:pPr>
+      <w:spacing w:after="0" w:line="240" w:lineRule="auto"/>
+    </w:pPr>
+    <w:tblPr>
+      <w:tblBorders>
+        <w:top w:val="single" w:sz="4" w:space="0" w:color="auto"/>
+        <w:left w:val="single" w:sz="4" w:space="0" w:color="auto"/>
+        <w:bottom w:val="single" w:sz="4" w:space="0" w:color="auto"/>
+        <w:right w:val="single" w:sz="4" w:space="0" w:color="auto"/>
+        <w:insideH w:val="single" w:sz="4" w:space="0" w:color="auto"/>
+        <w:insideV w:val="single" w:sz="4" w:space="0" w:color="auto"/>
+      </w:tblBorders>
+    </w:tblPr>
+  </w:style>
+  <w:style w:type="paragraph" w:styleId="PlainText">
+    <w:name w:val="Plain Text"/>
+    <w:basedOn w:val="Normal"/>
+    <w:link w:val="PlainTextChar"/>
+    <w:uiPriority w:val="99"/>
+    <w:unhideWhenUsed/>
+    <w:qFormat/>
+    <w:rsid w:val="00BF126F"/>
+    <w:pPr>
+      <w:spacing w:after="0" w:line="240" w:lineRule="auto"/>
+    </w:pPr>
+    <w:rPr>
+      <w:rFonts w:ascii="Consolas" w:hAnsi="Consolas"/>
+      <w:sz w:val="21"/>
+      <w:szCs w:val="21"/>
+    </w:rPr>
+  </w:style>
+  <w:style w:type="character" w:customStyle="1" w:styleId="PlainTextChar">
+    <w:name w:val="Plain Text Char"/>
+    <w:basedOn w:val="DefaultParagraphFont"/>
+    <w:link w:val="PlainText"/>
+    <w:uiPriority w:val="99"/>
+    <w:rsid w:val="00BF126F"/>
+    <w:rPr>
+      <w:rFonts w:ascii="Consolas" w:hAnsi="Consolas"/>
+      <w:sz w:val="21"/>
+      <w:szCs w:val="21"/>
     </w:rPr>
   </w:style>
 </w:styles>

</xml_diff>

<commit_message>
* Stable for up to three I2C devices * Uses the PIGPIO library to bit bang the I2C bus (REF: http://abyz.co.uk/rpi/pigpio/pdif2.html) * Documentation should be able to get anyone up and running with this version * Writeup complete documentation from start to finish ** Add Raspberry Pi Hat (Not a true hat as there is no flash) ** Add more detailed design documentation
</commit_message>
<xml_diff>
--- a/Documentation/Instructions for setting up everything from scratch on the Raspberry Pi.docx
+++ b/Documentation/Instructions for setting up everything from scratch on the Raspberry Pi.docx
@@ -147,10 +147,7 @@
         </w:numPr>
       </w:pPr>
       <w:r>
-        <w:t xml:space="preserve">QTY 1 </w:t>
-      </w:r>
-      <w:r>
-        <w:t>– HDMI Monitor</w:t>
+        <w:t>QTY 1 – HDMI Monitor</w:t>
       </w:r>
     </w:p>
     <w:p>
@@ -162,10 +159,7 @@
         </w:numPr>
       </w:pPr>
       <w:r>
-        <w:t xml:space="preserve">QTY 1 </w:t>
-      </w:r>
-      <w:r>
-        <w:t>– Keyboard</w:t>
+        <w:t>QTY 1 – Keyboard</w:t>
       </w:r>
     </w:p>
     <w:p>
@@ -177,10 +171,7 @@
         </w:numPr>
       </w:pPr>
       <w:r>
-        <w:t xml:space="preserve">QTY 1 </w:t>
-      </w:r>
-      <w:r>
-        <w:t>– Mouse</w:t>
+        <w:t>QTY 1 – Mouse</w:t>
       </w:r>
     </w:p>
     <w:p>
@@ -192,16 +183,7 @@
         </w:numPr>
       </w:pPr>
       <w:r>
-        <w:t>QTY 1</w:t>
-      </w:r>
-      <w:r>
-        <w:t xml:space="preserve"> to 9</w:t>
-      </w:r>
-      <w:r>
-        <w:t xml:space="preserve"> </w:t>
-      </w:r>
-      <w:r>
-        <w:t>– 4 conductor 3.5mm audio cable(s)</w:t>
+        <w:t>QTY 1 to 9 – 4 conductor 3.5mm audio cable(s)</w:t>
       </w:r>
       <w:r>
         <w:t xml:space="preserve"> </w:t>
@@ -392,13 +374,7 @@
         </w:numPr>
       </w:pPr>
       <w:r>
-        <w:t>Version:</w:t>
-      </w:r>
-      <w:r>
-        <w:t xml:space="preserve"> </w:t>
-      </w:r>
-      <w:r>
-        <w:t>March 2016</w:t>
+        <w:t>Version: March 2016</w:t>
       </w:r>
     </w:p>
     <w:p>
@@ -410,13 +386,7 @@
         </w:numPr>
       </w:pPr>
       <w:r>
-        <w:t>Release date:</w:t>
-      </w:r>
-      <w:r>
-        <w:t xml:space="preserve"> </w:t>
-      </w:r>
-      <w:r>
-        <w:t>2016-03-18</w:t>
+        <w:t>Release date: 2016-03-18</w:t>
       </w:r>
     </w:p>
     <w:p>
@@ -428,13 +398,7 @@
         </w:numPr>
       </w:pPr>
       <w:r>
-        <w:t>Kernel version:</w:t>
-      </w:r>
-      <w:r>
-        <w:t xml:space="preserve"> </w:t>
-      </w:r>
-      <w:r>
-        <w:t>4.1</w:t>
+        <w:t>Kernel version: 4.1</w:t>
       </w:r>
     </w:p>
     <w:p>
@@ -1554,6 +1518,27 @@
       </w:r>
       <w:r>
         <w:t xml:space="preserve"> on the Pi Hat, you may notice that one of the LEDs is on when the Raspberry Pi boots. Let’s correct that issue by having a script run when the Raspberry Pi boots to put all of LED GPIO Pins in output mode with a low value.</w:t>
+      </w:r>
+      <w:r>
+        <w:br/>
+      </w:r>
+      <w:r>
+        <w:rPr>
+          <w:i/>
+        </w:rPr>
+        <w:t>NOTE: In my case, GPIO14</w:t>
+      </w:r>
+      <w:r>
+        <w:rPr>
+          <w:i/>
+        </w:rPr>
+        <w:t xml:space="preserve"> (TXD)</w:t>
+      </w:r>
+      <w:r>
+        <w:rPr>
+          <w:i/>
+        </w:rPr>
+        <w:t xml:space="preserve"> was high so LED 8 was in the on state</w:t>
       </w:r>
     </w:p>
     <w:p>
@@ -1957,8 +1942,6 @@
       </w:r>
       <w:r>
         <w:br/>
-      </w:r>
-      <w:r>
         <w:t xml:space="preserve"># setup the </w:t>
       </w:r>
       <w:proofErr w:type="spellStart"/>
@@ -1971,8 +1954,6 @@
       </w:r>
       <w:r>
         <w:br/>
-      </w:r>
-      <w:r>
         <w:t>/home/pi/setupgpio.sh</w:t>
       </w:r>
     </w:p>
@@ -1997,6 +1978,7 @@
         </w:numPr>
       </w:pPr>
       <w:r>
+        <w:lastRenderedPageBreak/>
         <w:t xml:space="preserve">Press &lt;Ctrl&gt; X to exit </w:t>
       </w:r>
       <w:proofErr w:type="spellStart"/>
@@ -2017,7 +1999,6 @@
         </w:numPr>
       </w:pPr>
       <w:r>
-        <w:lastRenderedPageBreak/>
         <w:t>Reboot the Raspberry Pi and verify that the LED(s) go out on boot</w:t>
       </w:r>
     </w:p>
@@ -2025,12 +2006,311 @@
       <w:pPr>
         <w:pStyle w:val="ListParagraph"/>
         <w:numPr>
+          <w:ilvl w:val="0"/>
+          <w:numId w:val="2"/>
+        </w:numPr>
+      </w:pPr>
+      <w:r>
+        <w:t>Install Adafruit.IO</w:t>
+      </w:r>
+    </w:p>
+    <w:p>
+      <w:pPr>
+        <w:pStyle w:val="ListParagraph"/>
+        <w:numPr>
           <w:ilvl w:val="1"/>
           <w:numId w:val="2"/>
         </w:numPr>
       </w:pPr>
+      <w:r>
+        <w:t>From a terminal window, run the following command</w:t>
+      </w:r>
+      <w:r>
+        <w:br/>
+      </w:r>
+      <w:proofErr w:type="spellStart"/>
+      <w:r>
+        <w:t>sudo</w:t>
+      </w:r>
+      <w:proofErr w:type="spellEnd"/>
+      <w:r>
+        <w:t xml:space="preserve"> pip install </w:t>
+      </w:r>
+      <w:proofErr w:type="spellStart"/>
+      <w:r>
+        <w:t>adafruit-io</w:t>
+      </w:r>
       <w:bookmarkStart w:id="0" w:name="_GoBack"/>
       <w:bookmarkEnd w:id="0"/>
+      <w:proofErr w:type="spellEnd"/>
+    </w:p>
+    <w:p>
+      <w:pPr>
+        <w:pStyle w:val="ListParagraph"/>
+        <w:numPr>
+          <w:ilvl w:val="0"/>
+          <w:numId w:val="2"/>
+        </w:numPr>
+      </w:pPr>
+      <w:proofErr w:type="spellStart"/>
+      <w:r>
+        <w:t>WiFi</w:t>
+      </w:r>
+      <w:proofErr w:type="spellEnd"/>
+      <w:r>
+        <w:t xml:space="preserve"> is acting wonky again. I think it is due to update and upgrade. Most likely, the WIFI drivers need to be updated as well.</w:t>
+      </w:r>
+      <w:r>
+        <w:br/>
+      </w:r>
+      <w:proofErr w:type="spellStart"/>
+      <w:r>
+        <w:t>Realtek</w:t>
+      </w:r>
+      <w:proofErr w:type="spellEnd"/>
+      <w:r>
+        <w:t xml:space="preserve"> Semiconductor Corp. RTL8188CUS 802.11n WLAN Adapter</w:t>
+      </w:r>
+    </w:p>
+    <w:p>
+      <w:pPr>
+        <w:pStyle w:val="ListParagraph"/>
+        <w:numPr>
+          <w:ilvl w:val="1"/>
+          <w:numId w:val="2"/>
+        </w:numPr>
+      </w:pPr>
+      <w:r>
+        <w:t xml:space="preserve">Edit </w:t>
+      </w:r>
+      <w:proofErr w:type="spellStart"/>
+      <w:r>
+        <w:t>wpa_supplicant.conf</w:t>
+      </w:r>
+      <w:proofErr w:type="spellEnd"/>
+      <w:r>
+        <w:br/>
+      </w:r>
+      <w:proofErr w:type="spellStart"/>
+      <w:r>
+        <w:t>sudo</w:t>
+      </w:r>
+      <w:proofErr w:type="spellEnd"/>
+      <w:r>
+        <w:t xml:space="preserve"> </w:t>
+      </w:r>
+      <w:proofErr w:type="spellStart"/>
+      <w:r>
+        <w:t>nano</w:t>
+      </w:r>
+      <w:proofErr w:type="spellEnd"/>
+      <w:r>
+        <w:t xml:space="preserve"> /</w:t>
+      </w:r>
+      <w:proofErr w:type="spellStart"/>
+      <w:r>
+        <w:t>etc</w:t>
+      </w:r>
+      <w:proofErr w:type="spellEnd"/>
+      <w:r>
+        <w:t>/</w:t>
+      </w:r>
+      <w:proofErr w:type="spellStart"/>
+      <w:r>
+        <w:t>wpa_supplicant</w:t>
+      </w:r>
+      <w:proofErr w:type="spellEnd"/>
+      <w:r>
+        <w:t>/</w:t>
+      </w:r>
+      <w:proofErr w:type="spellStart"/>
+      <w:r>
+        <w:t>wpa_supplicant.conf</w:t>
+      </w:r>
+      <w:proofErr w:type="spellEnd"/>
+    </w:p>
+    <w:tbl>
+      <w:tblPr>
+        <w:tblStyle w:val="TableGrid"/>
+        <w:tblW w:w="0" w:type="auto"/>
+        <w:tblInd w:w="792" w:type="dxa"/>
+        <w:tblLook w:val="04A0" w:firstRow="1" w:lastRow="0" w:firstColumn="1" w:lastColumn="0" w:noHBand="0" w:noVBand="1"/>
+      </w:tblPr>
+      <w:tblGrid>
+        <w:gridCol w:w="8558"/>
+      </w:tblGrid>
+      <w:tr>
+        <w:tc>
+          <w:tcPr>
+            <w:tcW w:w="9350" w:type="dxa"/>
+          </w:tcPr>
+          <w:p>
+            <w:pPr>
+              <w:pStyle w:val="PlainText"/>
+            </w:pPr>
+            <w:proofErr w:type="spellStart"/>
+            <w:r>
+              <w:t>ctrl_interface</w:t>
+            </w:r>
+            <w:proofErr w:type="spellEnd"/>
+            <w:r>
+              <w:t>=DIR=/</w:t>
+            </w:r>
+            <w:proofErr w:type="spellStart"/>
+            <w:r>
+              <w:t>var</w:t>
+            </w:r>
+            <w:proofErr w:type="spellEnd"/>
+            <w:r>
+              <w:t>/run/</w:t>
+            </w:r>
+            <w:proofErr w:type="spellStart"/>
+            <w:r>
+              <w:t>wpa_supplicant</w:t>
+            </w:r>
+            <w:proofErr w:type="spellEnd"/>
+            <w:r>
+              <w:t xml:space="preserve"> GROUP=</w:t>
+            </w:r>
+            <w:proofErr w:type="spellStart"/>
+            <w:r>
+              <w:t>netdev</w:t>
+            </w:r>
+            <w:proofErr w:type="spellEnd"/>
+          </w:p>
+          <w:p>
+            <w:pPr>
+              <w:pStyle w:val="PlainText"/>
+            </w:pPr>
+            <w:proofErr w:type="spellStart"/>
+            <w:r>
+              <w:t>update_config</w:t>
+            </w:r>
+            <w:proofErr w:type="spellEnd"/>
+            <w:r>
+              <w:t>=1</w:t>
+            </w:r>
+          </w:p>
+          <w:p>
+            <w:pPr>
+              <w:pStyle w:val="PlainText"/>
+            </w:pPr>
+            <w:r>
+              <w:t>country=US</w:t>
+            </w:r>
+          </w:p>
+          <w:p>
+            <w:pPr>
+              <w:pStyle w:val="PlainText"/>
+            </w:pPr>
+          </w:p>
+          <w:p>
+            <w:pPr>
+              <w:pStyle w:val="PlainText"/>
+            </w:pPr>
+            <w:r>
+              <w:t>network={</w:t>
+            </w:r>
+          </w:p>
+          <w:p>
+            <w:pPr>
+              <w:pStyle w:val="PlainText"/>
+            </w:pPr>
+            <w:r>
+              <w:t xml:space="preserve">        </w:t>
+            </w:r>
+            <w:proofErr w:type="spellStart"/>
+            <w:r>
+              <w:t>ssid</w:t>
+            </w:r>
+            <w:proofErr w:type="spellEnd"/>
+            <w:r>
+              <w:t>="&lt;</w:t>
+            </w:r>
+            <w:proofErr w:type="spellStart"/>
+            <w:r>
+              <w:t>ssid</w:t>
+            </w:r>
+            <w:proofErr w:type="spellEnd"/>
+            <w:r>
+              <w:t>&gt;"</w:t>
+            </w:r>
+          </w:p>
+          <w:p>
+            <w:pPr>
+              <w:pStyle w:val="PlainText"/>
+            </w:pPr>
+            <w:r>
+              <w:t xml:space="preserve">        proto=RSN</w:t>
+            </w:r>
+          </w:p>
+          <w:p>
+            <w:pPr>
+              <w:pStyle w:val="PlainText"/>
+            </w:pPr>
+            <w:r>
+              <w:t xml:space="preserve">        </w:t>
+            </w:r>
+            <w:proofErr w:type="spellStart"/>
+            <w:r>
+              <w:t>key_mgmt</w:t>
+            </w:r>
+            <w:proofErr w:type="spellEnd"/>
+            <w:r>
+              <w:t>=WPA-PSK</w:t>
+            </w:r>
+          </w:p>
+          <w:p>
+            <w:pPr>
+              <w:pStyle w:val="PlainText"/>
+            </w:pPr>
+            <w:r>
+              <w:t xml:space="preserve">        pairwise=CCMP</w:t>
+            </w:r>
+          </w:p>
+          <w:p>
+            <w:pPr>
+              <w:pStyle w:val="PlainText"/>
+            </w:pPr>
+            <w:r>
+              <w:t xml:space="preserve">        group=CCMP</w:t>
+            </w:r>
+          </w:p>
+          <w:p>
+            <w:pPr>
+              <w:pStyle w:val="PlainText"/>
+            </w:pPr>
+            <w:r>
+              <w:t xml:space="preserve">        </w:t>
+            </w:r>
+            <w:proofErr w:type="spellStart"/>
+            <w:r>
+              <w:t>psk</w:t>
+            </w:r>
+            <w:proofErr w:type="spellEnd"/>
+            <w:r>
+              <w:t>="&lt;password&gt;"</w:t>
+            </w:r>
+          </w:p>
+          <w:p>
+            <w:pPr>
+              <w:pStyle w:val="PlainText"/>
+            </w:pPr>
+            <w:r>
+              <w:t>}</w:t>
+            </w:r>
+          </w:p>
+        </w:tc>
+      </w:tr>
+    </w:tbl>
+    <w:p>
+      <w:pPr>
+        <w:pStyle w:val="ListParagraph"/>
+        <w:numPr>
+          <w:ilvl w:val="1"/>
+          <w:numId w:val="2"/>
+        </w:numPr>
+      </w:pPr>
     </w:p>
     <w:sectPr>
       <w:pgSz w:w="12240" w:h="15840"/>

</xml_diff>